<commit_message>
Tried to fix the bools, givin up for now
</commit_message>
<xml_diff>
--- a/Compiler/src/docs/doc-1.docx
+++ b/Compiler/src/docs/doc-1.docx
@@ -518,6 +518,14 @@
           <w:szCs w:val="28"/>
         </w:rPr>
       </w:pPr>
+      <w:r>
+        <w:rPr>
+          <w:rFonts w:ascii="Consolas" w:hAnsi="Consolas" w:cs="Consolas"/>
+          <w:sz w:val="28"/>
+          <w:szCs w:val="28"/>
+        </w:rPr>
+        <w:t xml:space="preserve"> </w:t>
+      </w:r>
       <w:bookmarkStart w:id="0" w:name="_GoBack"/>
       <w:bookmarkEnd w:id="0"/>
     </w:p>

</xml_diff>